<commit_message>
corrijo errores segunda entrega
</commit_message>
<xml_diff>
--- a/docs/sitemap y wireframes/Documentación sitemap y wireframes.docx
+++ b/docs/sitemap y wireframes/Documentación sitemap y wireframes.docx
@@ -21,10 +21,10 @@
           <w:noProof/>
         </w:rPr>
         <w:drawing>
-          <wp:inline distT="0" distB="0" distL="0" distR="0" wp14:anchorId="0761CE90" wp14:editId="5EAADD6C">
-            <wp:extent cx="6061158" cy="2461098"/>
-            <wp:effectExtent l="0" t="0" r="0" b="3175"/>
-            <wp:docPr id="1329225007" name="Imagen 2" descr="Diagrama&#10;&#10;Descripción generada automáticamente"/>
+          <wp:inline distT="0" distB="0" distL="0" distR="0" wp14:anchorId="0C35CC7D" wp14:editId="29E0ACCC">
+            <wp:extent cx="5400040" cy="1884680"/>
+            <wp:effectExtent l="0" t="0" r="0" b="0"/>
+            <wp:docPr id="1409275841" name="Imagen 3" descr="Diagrama&#10;&#10;Descripción generada automáticamente"/>
             <wp:cNvGraphicFramePr>
               <a:graphicFrameLocks xmlns:a="http://schemas.openxmlformats.org/drawingml/2006/main" noChangeAspect="1"/>
             </wp:cNvGraphicFramePr>
@@ -32,7 +32,7 @@
               <a:graphicData uri="http://schemas.openxmlformats.org/drawingml/2006/picture">
                 <pic:pic xmlns:pic="http://schemas.openxmlformats.org/drawingml/2006/picture">
                   <pic:nvPicPr>
-                    <pic:cNvPr id="1329225007" name="Imagen 2" descr="Diagrama&#10;&#10;Descripción generada automáticamente"/>
+                    <pic:cNvPr id="1409275841" name="Imagen 3" descr="Diagrama&#10;&#10;Descripción generada automáticamente"/>
                     <pic:cNvPicPr/>
                   </pic:nvPicPr>
                   <pic:blipFill>
@@ -50,7 +50,7 @@
                   <pic:spPr>
                     <a:xfrm>
                       <a:off x="0" y="0"/>
-                      <a:ext cx="6084879" cy="2470730"/>
+                      <a:ext cx="5400040" cy="1884680"/>
                     </a:xfrm>
                     <a:prstGeom prst="rect">
                       <a:avLst/>
@@ -314,12 +314,12 @@
           <w:b/>
           <w:bCs/>
         </w:rPr>
+        <w:t>portada</w:t>
+      </w:r>
+    </w:p>
+    <w:p>
+      <w:r>
         <w:lastRenderedPageBreak/>
-        <w:t>portada</w:t>
-      </w:r>
-    </w:p>
-    <w:p>
-      <w:r>
         <w:t xml:space="preserve">Nada más entrar a la aplicación nos encontraremos una </w:t>
       </w:r>
       <w:r>
@@ -335,10 +335,10 @@
           <w:noProof/>
         </w:rPr>
         <w:drawing>
-          <wp:inline distT="0" distB="0" distL="0" distR="0" wp14:anchorId="4378784F" wp14:editId="1CBF9917">
-            <wp:extent cx="3715966" cy="3559968"/>
-            <wp:effectExtent l="0" t="0" r="5715" b="0"/>
-            <wp:docPr id="494847987" name="Imagen 1" descr="Captura de pantalla de un celular con letras&#10;&#10;Descripción generada automáticamente"/>
+          <wp:inline distT="0" distB="0" distL="0" distR="0" wp14:anchorId="1A365781" wp14:editId="1AF3DDDA">
+            <wp:extent cx="5400040" cy="4340225"/>
+            <wp:effectExtent l="0" t="0" r="0" b="3175"/>
+            <wp:docPr id="1722364846" name="Imagen 1" descr="Imagen que contiene tarjeta de presentación, texto&#10;&#10;Descripción generada automáticamente"/>
             <wp:cNvGraphicFramePr>
               <a:graphicFrameLocks xmlns:a="http://schemas.openxmlformats.org/drawingml/2006/main" noChangeAspect="1"/>
             </wp:cNvGraphicFramePr>
@@ -346,11 +346,11 @@
               <a:graphicData uri="http://schemas.openxmlformats.org/drawingml/2006/picture">
                 <pic:pic xmlns:pic="http://schemas.openxmlformats.org/drawingml/2006/picture">
                   <pic:nvPicPr>
-                    <pic:cNvPr id="494847987" name="Imagen 1" descr="Captura de pantalla de un celular con letras&#10;&#10;Descripción generada automáticamente"/>
+                    <pic:cNvPr id="1722364846" name="Imagen 1" descr="Imagen que contiene tarjeta de presentación, texto&#10;&#10;Descripción generada automáticamente"/>
                     <pic:cNvPicPr/>
                   </pic:nvPicPr>
                   <pic:blipFill>
-                    <a:blip r:embed="rId6" cstate="print">
+                    <a:blip r:embed="rId6">
                       <a:extLst>
                         <a:ext uri="{28A0092B-C50C-407E-A947-70E740481C1C}">
                           <a14:useLocalDpi xmlns:a14="http://schemas.microsoft.com/office/drawing/2010/main" val="0"/>
@@ -364,7 +364,7 @@
                   <pic:spPr>
                     <a:xfrm>
                       <a:off x="0" y="0"/>
-                      <a:ext cx="3888428" cy="3725190"/>
+                      <a:ext cx="5400040" cy="4340225"/>
                     </a:xfrm>
                     <a:prstGeom prst="rect">
                       <a:avLst/>
@@ -400,6 +400,7 @@
         <w:rPr>
           <w:noProof/>
         </w:rPr>
+        <w:lastRenderedPageBreak/>
         <w:drawing>
           <wp:inline distT="0" distB="0" distL="0" distR="0" wp14:anchorId="5C435230" wp14:editId="4412B53C">
             <wp:extent cx="3756665" cy="2892155"/>
@@ -464,7 +465,6 @@
           <w:b/>
           <w:bCs/>
         </w:rPr>
-        <w:lastRenderedPageBreak/>
         <w:t>Login</w:t>
       </w:r>
       <w:proofErr w:type="spellEnd"/>
@@ -654,6 +654,7 @@
     </w:p>
     <w:p>
       <w:r>
+        <w:lastRenderedPageBreak/>
         <w:t xml:space="preserve">En esta ventana </w:t>
       </w:r>
       <w:r>
@@ -713,7 +714,6 @@
     </w:p>
     <w:p>
       <w:r>
-        <w:lastRenderedPageBreak/>
         <w:t>Dentro de esta ventana, podrán acceder a dos funciones principales:</w:t>
       </w:r>
     </w:p>
@@ -815,6 +815,7 @@
         <w:rPr>
           <w:noProof/>
         </w:rPr>
+        <w:lastRenderedPageBreak/>
         <w:drawing>
           <wp:inline distT="0" distB="0" distL="0" distR="0" wp14:anchorId="49D60AEC" wp14:editId="2BF73B11">
             <wp:extent cx="4299166" cy="3697060"/>
@@ -886,26 +887,23 @@
         <w:t>En esta ventana aparecerá el usuario una vez se registre o inicie sesión. En ella podremos ver gráficos en tiempo real de cómo fluctúan los precios de las principales monedas internacionales.</w:t>
       </w:r>
       <w:r>
-        <w:t xml:space="preserve"> También podremos consultar nuestro saldo, </w:t>
-      </w:r>
-      <w:r>
+        <w:t xml:space="preserve"> También podremos consultar nuestro saldo, y realizar las operaciones de añadir o retirar dinero. Podremos ver los registros de nuestras últimas operaciones realizadas.</w:t>
+      </w:r>
+    </w:p>
+    <w:p>
+      <w:pPr>
+        <w:ind w:left="425"/>
+      </w:pPr>
+    </w:p>
+    <w:p>
+      <w:pPr>
+        <w:ind w:left="425"/>
+      </w:pPr>
+      <w:r>
+        <w:rPr>
+          <w:noProof/>
+        </w:rPr>
         <w:lastRenderedPageBreak/>
-        <w:t>y realizar las operaciones de añadir o retirar dinero. Podremos ver los registros de nuestras últimas operaciones realizadas.</w:t>
-      </w:r>
-    </w:p>
-    <w:p>
-      <w:pPr>
-        <w:ind w:left="425"/>
-      </w:pPr>
-    </w:p>
-    <w:p>
-      <w:pPr>
-        <w:ind w:left="425"/>
-      </w:pPr>
-      <w:r>
-        <w:rPr>
-          <w:noProof/>
-        </w:rPr>
         <w:drawing>
           <wp:inline distT="0" distB="0" distL="0" distR="0" wp14:anchorId="69A1AB70" wp14:editId="385B91DA">
             <wp:extent cx="5400040" cy="4459605"/>
@@ -1040,19 +1038,22 @@
         <w:ind w:left="1165"/>
       </w:pPr>
       <w:r>
+        <w:t xml:space="preserve">Dentro de las operaciones de enviar dinero, podremos elegir entre </w:t>
+      </w:r>
+      <w:proofErr w:type="spellStart"/>
+      <w:r>
+        <w:t>bizum</w:t>
+      </w:r>
+      <w:proofErr w:type="spellEnd"/>
+      <w:r>
+        <w:t xml:space="preserve"> y transferencia. </w:t>
+      </w:r>
+      <w:r>
+        <w:t xml:space="preserve">El usuario tendrá dos desplegables en la página donde podrá </w:t>
+      </w:r>
+      <w:r>
         <w:lastRenderedPageBreak/>
-        <w:t xml:space="preserve">Dentro de las operaciones de enviar dinero, podremos elegir entre </w:t>
-      </w:r>
-      <w:proofErr w:type="spellStart"/>
-      <w:r>
-        <w:t>bizum</w:t>
-      </w:r>
-      <w:proofErr w:type="spellEnd"/>
-      <w:r>
-        <w:t xml:space="preserve"> y transferencia. </w:t>
-      </w:r>
-      <w:r>
-        <w:t xml:space="preserve">El usuario tendrá dos desplegables en la página donde podrá conocer mejor las características de cada operación y ver cuál se adecua más a sus necesidades. </w:t>
+        <w:t xml:space="preserve">conocer mejor las características de cada operación y ver cuál se adecua más a sus necesidades. </w:t>
       </w:r>
     </w:p>
     <w:p>
@@ -1431,10 +1432,10 @@
           <w:noProof/>
         </w:rPr>
         <w:drawing>
-          <wp:inline distT="0" distB="0" distL="0" distR="0" wp14:anchorId="6B5DBE73" wp14:editId="3140345D">
-            <wp:extent cx="3922298" cy="2581964"/>
-            <wp:effectExtent l="0" t="0" r="2540" b="0"/>
-            <wp:docPr id="6025382" name="Imagen 17" descr="Interfaz de usuario gráfica&#10;&#10;Descripción generada automáticamente"/>
+          <wp:inline distT="0" distB="0" distL="0" distR="0" wp14:anchorId="16EF88DB" wp14:editId="683D6B3A">
+            <wp:extent cx="4754461" cy="3080560"/>
+            <wp:effectExtent l="0" t="0" r="0" b="5715"/>
+            <wp:docPr id="1437209603" name="Imagen 2" descr="Interfaz de usuario gráfica&#10;&#10;Descripción generada automáticamente"/>
             <wp:cNvGraphicFramePr>
               <a:graphicFrameLocks xmlns:a="http://schemas.openxmlformats.org/drawingml/2006/main" noChangeAspect="1"/>
             </wp:cNvGraphicFramePr>
@@ -1442,7 +1443,7 @@
               <a:graphicData uri="http://schemas.openxmlformats.org/drawingml/2006/picture">
                 <pic:pic xmlns:pic="http://schemas.openxmlformats.org/drawingml/2006/picture">
                   <pic:nvPicPr>
-                    <pic:cNvPr id="6025382" name="Imagen 17" descr="Interfaz de usuario gráfica&#10;&#10;Descripción generada automáticamente"/>
+                    <pic:cNvPr id="1437209603" name="Imagen 2" descr="Interfaz de usuario gráfica&#10;&#10;Descripción generada automáticamente"/>
                     <pic:cNvPicPr/>
                   </pic:nvPicPr>
                   <pic:blipFill>
@@ -1460,7 +1461,7 @@
                   <pic:spPr>
                     <a:xfrm>
                       <a:off x="0" y="0"/>
-                      <a:ext cx="3941931" cy="2594888"/>
+                      <a:ext cx="4771813" cy="3091803"/>
                     </a:xfrm>
                     <a:prstGeom prst="rect">
                       <a:avLst/>

</xml_diff>